<commit_message>
Some documents for connection/changes
Added accurate led matrix connections picture
</commit_message>
<xml_diff>
--- a/Connections.docx
+++ b/Connections.docx
@@ -97,7 +97,6 @@
               <w:rPr>
                 <w:spacing w:val="0"/>
                 <w:position w:val="0"/>
-                <w:shd w:fill="auto" w:val="clear"/>
               </w:rPr>
             </w:pPr>
             <w:r>
@@ -138,7 +137,6 @@
               <w:rPr>
                 <w:spacing w:val="0"/>
                 <w:position w:val="0"/>
-                <w:shd w:fill="auto" w:val="clear"/>
               </w:rPr>
             </w:pPr>
             <w:r>
@@ -179,7 +177,6 @@
               <w:rPr>
                 <w:spacing w:val="0"/>
                 <w:position w:val="0"/>
-                <w:shd w:fill="auto" w:val="clear"/>
               </w:rPr>
             </w:pPr>
             <w:r>
@@ -220,7 +217,6 @@
               <w:rPr>
                 <w:spacing w:val="0"/>
                 <w:position w:val="0"/>
-                <w:shd w:fill="auto" w:val="clear"/>
               </w:rPr>
             </w:pPr>
             <w:r>
@@ -261,7 +257,6 @@
               <w:rPr>
                 <w:spacing w:val="0"/>
                 <w:position w:val="0"/>
-                <w:shd w:fill="auto" w:val="clear"/>
               </w:rPr>
             </w:pPr>
             <w:r>
@@ -302,7 +297,6 @@
               <w:rPr>
                 <w:spacing w:val="0"/>
                 <w:position w:val="0"/>
-                <w:shd w:fill="auto" w:val="clear"/>
               </w:rPr>
             </w:pPr>
             <w:r>
@@ -343,7 +337,6 @@
               <w:rPr>
                 <w:spacing w:val="0"/>
                 <w:position w:val="0"/>
-                <w:shd w:fill="auto" w:val="clear"/>
               </w:rPr>
             </w:pPr>
             <w:r>
@@ -384,7 +377,6 @@
               <w:rPr>
                 <w:spacing w:val="0"/>
                 <w:position w:val="0"/>
-                <w:shd w:fill="auto" w:val="clear"/>
               </w:rPr>
             </w:pPr>
             <w:r>
@@ -425,7 +417,6 @@
               <w:rPr>
                 <w:spacing w:val="0"/>
                 <w:position w:val="0"/>
-                <w:shd w:fill="auto" w:val="clear"/>
               </w:rPr>
             </w:pPr>
             <w:r>
@@ -472,7 +463,6 @@
               <w:rPr>
                 <w:spacing w:val="0"/>
                 <w:position w:val="0"/>
-                <w:shd w:fill="auto" w:val="clear"/>
               </w:rPr>
             </w:pPr>
             <w:r>
@@ -512,7 +502,6 @@
               <w:rPr>
                 <w:spacing w:val="0"/>
                 <w:position w:val="0"/>
-                <w:shd w:fill="auto" w:val="clear"/>
               </w:rPr>
             </w:pPr>
             <w:r>
@@ -552,7 +541,6 @@
               <w:rPr>
                 <w:spacing w:val="0"/>
                 <w:position w:val="0"/>
-                <w:shd w:fill="auto" w:val="clear"/>
               </w:rPr>
             </w:pPr>
             <w:r>
@@ -681,7 +669,6 @@
               <w:rPr>
                 <w:spacing w:val="0"/>
                 <w:position w:val="0"/>
-                <w:shd w:fill="auto" w:val="clear"/>
               </w:rPr>
             </w:pPr>
             <w:r>
@@ -747,7 +734,6 @@
               <w:rPr>
                 <w:spacing w:val="0"/>
                 <w:position w:val="0"/>
-                <w:shd w:fill="auto" w:val="clear"/>
               </w:rPr>
             </w:pPr>
             <w:r>
@@ -787,7 +773,6 @@
               <w:rPr>
                 <w:spacing w:val="0"/>
                 <w:position w:val="0"/>
-                <w:shd w:fill="auto" w:val="clear"/>
               </w:rPr>
             </w:pPr>
             <w:r>
@@ -853,7 +838,6 @@
               <w:rPr>
                 <w:spacing w:val="0"/>
                 <w:position w:val="0"/>
-                <w:shd w:fill="auto" w:val="clear"/>
               </w:rPr>
             </w:pPr>
             <w:r>
@@ -919,7 +903,6 @@
               <w:rPr>
                 <w:spacing w:val="0"/>
                 <w:position w:val="0"/>
-                <w:shd w:fill="auto" w:val="clear"/>
               </w:rPr>
             </w:pPr>
             <w:r>
@@ -959,7 +942,6 @@
               <w:rPr>
                 <w:spacing w:val="0"/>
                 <w:position w:val="0"/>
-                <w:shd w:fill="auto" w:val="clear"/>
               </w:rPr>
             </w:pPr>
             <w:r>
@@ -1079,8 +1061,8 @@
               </w:rPr>
             </w:pPr>
             <w:r>
-              <w:object w:dxaOrig="4291" w:dyaOrig="3686">
-                <v:rect xmlns:o="urn:schemas-microsoft-com:office:office" xmlns:v="urn:schemas-microsoft-com:vml" id="rectole0000000000" style="width:214.550000pt;height:184.300000pt" o:preferrelative="t" o:ole="">
+              <w:object w:dxaOrig="4353" w:dyaOrig="3725">
+                <v:rect xmlns:o="urn:schemas-microsoft-com:office:office" xmlns:v="urn:schemas-microsoft-com:vml" id="rectole0000000000" style="width:217.650000pt;height:186.250000pt" o:preferrelative="t" o:ole="">
                   <o:lock v:ext="edit"/>
                   <v:imagedata xmlns:r="http://schemas.openxmlformats.org/officeDocument/2006/relationships" r:id="docRId1" o:title=""/>
                 </v:rect>
@@ -1120,8 +1102,8 @@
               </w:rPr>
             </w:pPr>
             <w:r>
-              <w:object w:dxaOrig="4248" w:dyaOrig="3614">
-                <v:rect xmlns:o="urn:schemas-microsoft-com:office:office" xmlns:v="urn:schemas-microsoft-com:vml" id="rectole0000000001" style="width:212.400000pt;height:180.700000pt" o:preferrelative="t" o:ole="">
+              <w:object w:dxaOrig="4292" w:dyaOrig="3664">
+                <v:rect xmlns:o="urn:schemas-microsoft-com:office:office" xmlns:v="urn:schemas-microsoft-com:vml" id="rectole0000000001" style="width:214.600000pt;height:183.200000pt" o:preferrelative="t" o:ole="">
                   <o:lock v:ext="edit"/>
                   <v:imagedata xmlns:r="http://schemas.openxmlformats.org/officeDocument/2006/relationships" r:id="docRId3" o:title=""/>
                 </v:rect>
@@ -1451,22 +1433,6 @@
           <w:shd w:fill="auto" w:val="clear"/>
         </w:rPr>
       </w:pPr>
-    </w:p>
-    <w:p>
-      <w:pPr>
-        <w:spacing w:before="0" w:after="0" w:line="276"/>
-        <w:ind w:right="0" w:left="0" w:firstLine="0"/>
-        <w:jc w:val="left"/>
-        <w:rPr>
-          <w:rFonts w:ascii="Arial" w:hAnsi="Arial" w:cs="Arial" w:eastAsia="Arial"/>
-          <w:color w:val="000000"/>
-          <w:spacing w:val="0"/>
-          <w:position w:val="0"/>
-          <w:sz w:val="22"/>
-          <w:u w:val="single"/>
-          <w:shd w:fill="auto" w:val="clear"/>
-        </w:rPr>
-      </w:pPr>
       <w:r>
         <w:rPr>
           <w:rFonts w:ascii="Arial" w:hAnsi="Arial" w:cs="Arial" w:eastAsia="Arial"/>
@@ -1477,79 +1443,7 @@
           <w:u w:val="single"/>
           <w:shd w:fill="auto" w:val="clear"/>
         </w:rPr>
-        <w:t xml:space="preserve">Arrow points up</w:t>
-      </w:r>
-    </w:p>
-    <w:p>
-      <w:pPr>
-        <w:spacing w:before="0" w:after="0" w:line="276"/>
-        <w:ind w:right="0" w:left="0" w:firstLine="0"/>
-        <w:jc w:val="left"/>
-        <w:rPr>
-          <w:rFonts w:ascii="Arial" w:hAnsi="Arial" w:cs="Arial" w:eastAsia="Arial"/>
-          <w:color w:val="000000"/>
-          <w:spacing w:val="0"/>
-          <w:position w:val="0"/>
-          <w:sz w:val="22"/>
-          <w:u w:val="single"/>
-          <w:shd w:fill="auto" w:val="clear"/>
-        </w:rPr>
-      </w:pPr>
-    </w:p>
-    <w:p>
-      <w:pPr>
-        <w:spacing w:before="0" w:after="0" w:line="276"/>
-        <w:ind w:right="0" w:left="0" w:firstLine="0"/>
-        <w:jc w:val="left"/>
-        <w:rPr>
-          <w:rFonts w:ascii="Arial" w:hAnsi="Arial" w:cs="Arial" w:eastAsia="Arial"/>
-          <w:color w:val="000000"/>
-          <w:spacing w:val="0"/>
-          <w:position w:val="0"/>
-          <w:sz w:val="22"/>
-          <w:u w:val="single"/>
-          <w:shd w:fill="auto" w:val="clear"/>
-        </w:rPr>
-      </w:pPr>
-      <w:r>
-        <w:rPr>
-          <w:rFonts w:ascii="Arial" w:hAnsi="Arial" w:cs="Arial" w:eastAsia="Arial"/>
-          <w:color w:val="000000"/>
-          <w:spacing w:val="0"/>
-          <w:position w:val="0"/>
-          <w:sz w:val="22"/>
-          <w:u w:val="single"/>
-          <w:shd w:fill="auto" w:val="clear"/>
-        </w:rPr>
-        <w:t xml:space="preserve">0-3 Rows     0-15 RED LED</w:t>
-      </w:r>
-    </w:p>
-    <w:p>
-      <w:pPr>
-        <w:spacing w:before="0" w:after="0" w:line="276"/>
-        <w:ind w:right="0" w:left="0" w:firstLine="0"/>
-        <w:jc w:val="left"/>
-        <w:rPr>
-          <w:rFonts w:ascii="Arial" w:hAnsi="Arial" w:cs="Arial" w:eastAsia="Arial"/>
-          <w:color w:val="000000"/>
-          <w:spacing w:val="0"/>
-          <w:position w:val="0"/>
-          <w:sz w:val="22"/>
-          <w:u w:val="single"/>
-          <w:shd w:fill="auto" w:val="clear"/>
-        </w:rPr>
-      </w:pPr>
-      <w:r>
-        <w:rPr>
-          <w:rFonts w:ascii="Arial" w:hAnsi="Arial" w:cs="Arial" w:eastAsia="Arial"/>
-          <w:color w:val="000000"/>
-          <w:spacing w:val="0"/>
-          <w:position w:val="0"/>
-          <w:sz w:val="22"/>
-          <w:u w:val="single"/>
-          <w:shd w:fill="auto" w:val="clear"/>
-        </w:rPr>
-        <w:t xml:space="preserve">4-7 Rows     0-15 Green LED</w:t>
+        <w:t xml:space="preserve">picture</w:t>
       </w:r>
     </w:p>
   </w:body>

</xml_diff>